<commit_message>
cleaned xml files, fixed doc
</commit_message>
<xml_diff>
--- a/Universal Point of Sale.docx
+++ b/Universal Point of Sale.docx
@@ -58,17 +58,8 @@
           <w:sz w:val="24"/>
           <w:szCs w:val="24"/>
         </w:rPr>
-        <w:t xml:space="preserve">Ian Prince, Justin Hawkins, Michael Franklin, Austin </w:t>
-      </w:r>
-      <w:proofErr w:type="spellStart"/>
-      <w:r>
-        <w:rPr>
-          <w:sz w:val="24"/>
-          <w:szCs w:val="24"/>
-        </w:rPr>
-        <w:t>Williamon</w:t>
-      </w:r>
-      <w:proofErr w:type="spellEnd"/>
+        <w:t>Ian Prince, Justin Hawkins, Michael Franklin, Austin Williamon</w:t>
+      </w:r>
     </w:p>
     <w:p>
       <w:pPr>
@@ -267,17 +258,8 @@
           <w:sz w:val="24"/>
           <w:szCs w:val="24"/>
         </w:rPr>
-        <w:t xml:space="preserve">Copyright 2017 AUTHORS: Ian Prince, Justin Hawkins, Michael Franklin, Austin </w:t>
-      </w:r>
-      <w:proofErr w:type="spellStart"/>
-      <w:r>
-        <w:rPr>
-          <w:sz w:val="24"/>
-          <w:szCs w:val="24"/>
-        </w:rPr>
-        <w:t>Williamon</w:t>
-      </w:r>
-      <w:proofErr w:type="spellEnd"/>
+        <w:t>Copyright 2017 AUTHORS: Ian Prince, Justin Hawkins, Michael Franklin, Austin Williamon</w:t>
+      </w:r>
     </w:p>
     <w:p>
       <w:pPr>
@@ -590,14 +572,28 @@
           <w:sz w:val="24"/>
           <w:szCs w:val="24"/>
         </w:rPr>
-        <w:t>The emulator would run use this preset to build a functioning register. During operation mode, the register would be able to list the items for a given transaction, calculate the total based on relevant tax, and calculate change base</w:t>
-      </w:r>
-      <w:r>
-        <w:rPr>
-          <w:sz w:val="24"/>
-          <w:szCs w:val="24"/>
-        </w:rPr>
-        <w:t>d on an amount of received cash.</w:t>
+        <w:t>The emulator would run use this preset to build a functioning register. During operation mode, the register would be able to list the items for a given transaction</w:t>
+      </w:r>
+      <w:r>
+        <w:rPr>
+          <w:sz w:val="24"/>
+          <w:szCs w:val="24"/>
+        </w:rPr>
+        <w:t xml:space="preserve"> and then</w:t>
+      </w:r>
+      <w:r>
+        <w:rPr>
+          <w:sz w:val="24"/>
+          <w:szCs w:val="24"/>
+        </w:rPr>
+        <w:t xml:space="preserve"> calculate the total based on relevant tax</w:t>
+      </w:r>
+      <w:r>
+        <w:rPr>
+          <w:sz w:val="24"/>
+          <w:szCs w:val="24"/>
+        </w:rPr>
+        <w:t>.</w:t>
       </w:r>
     </w:p>
     <w:p>
@@ -712,7 +708,7 @@
           <w:sz w:val="24"/>
           <w:szCs w:val="24"/>
         </w:rPr>
-        <w:t xml:space="preserve">  What was left was a simple yet still customizable interface where the user could customize various buttons with a name, price, stock quantity, and stock item photo.  They will also be able to set the tax rate that corresponds with their region as well as font and color.   </w:t>
+        <w:t xml:space="preserve">  What was left was a simple yet still customizable interface where the user could customize various buttons with a name, price, and stock item photo.  They will also be able to set the tax rate that corresponds with their region as well as font and color.   </w:t>
       </w:r>
       <w:r>
         <w:rPr>
@@ -1334,17 +1330,8 @@
                 <w:sz w:val="24"/>
                 <w:szCs w:val="24"/>
               </w:rPr>
-              <w:t xml:space="preserve">Austin </w:t>
-            </w:r>
-            <w:proofErr w:type="spellStart"/>
-            <w:r>
-              <w:rPr>
-                <w:sz w:val="24"/>
-                <w:szCs w:val="24"/>
-              </w:rPr>
-              <w:t>Williamon</w:t>
-            </w:r>
-            <w:proofErr w:type="spellEnd"/>
+              <w:t>Austin Williamon</w:t>
+            </w:r>
           </w:p>
         </w:tc>
         <w:tc>
@@ -3290,7 +3277,21 @@
           <w:sz w:val="24"/>
           <w:szCs w:val="24"/>
         </w:rPr>
-        <w:t xml:space="preserve">User will input a string for the item name as well as a price and quantity. </w:t>
+        <w:t>User will input a string for the item name as well as a pric</w:t>
+      </w:r>
+      <w:r>
+        <w:rPr>
+          <w:sz w:val="24"/>
+          <w:szCs w:val="24"/>
+        </w:rPr>
+        <w:t>e</w:t>
+      </w:r>
+      <w:r>
+        <w:rPr>
+          <w:sz w:val="24"/>
+          <w:szCs w:val="24"/>
+        </w:rPr>
+        <w:t xml:space="preserve">. </w:t>
       </w:r>
       <w:r>
         <w:rPr>
@@ -3602,15 +3603,13 @@
               </w:rPr>
               <w:t xml:space="preserve">Reflect </w:t>
             </w:r>
-            <w:proofErr w:type="gramStart"/>
-            <w:r>
-              <w:rPr>
-                <w:sz w:val="24"/>
-                <w:szCs w:val="24"/>
-              </w:rPr>
-              <w:t>users</w:t>
-            </w:r>
-            <w:proofErr w:type="gramEnd"/>
+            <w:r>
+              <w:rPr>
+                <w:sz w:val="24"/>
+                <w:szCs w:val="24"/>
+              </w:rPr>
+              <w:t>user’s</w:t>
+            </w:r>
             <w:r>
               <w:rPr>
                 <w:sz w:val="24"/>
@@ -4353,15 +4352,13 @@
               </w:rPr>
               <w:t xml:space="preserve">Reflect </w:t>
             </w:r>
-            <w:proofErr w:type="gramStart"/>
-            <w:r>
-              <w:rPr>
-                <w:sz w:val="24"/>
-                <w:szCs w:val="24"/>
-              </w:rPr>
-              <w:t>users</w:t>
-            </w:r>
-            <w:proofErr w:type="gramEnd"/>
+            <w:r>
+              <w:rPr>
+                <w:sz w:val="24"/>
+                <w:szCs w:val="24"/>
+              </w:rPr>
+              <w:t>user’s</w:t>
+            </w:r>
             <w:r>
               <w:rPr>
                 <w:sz w:val="24"/>
@@ -6514,15 +6511,6 @@
         </w:rPr>
       </w:pPr>
     </w:p>
-    <w:p>
-      <w:pPr>
-        <w:rPr>
-          <w:b/>
-          <w:sz w:val="24"/>
-          <w:szCs w:val="24"/>
-        </w:rPr>
-      </w:pPr>
-    </w:p>
     <w:tbl>
       <w:tblPr>
         <w:tblStyle w:val="TableGrid"/>
@@ -6989,7 +6977,298 @@
           <w:sz w:val="24"/>
           <w:szCs w:val="24"/>
         </w:rPr>
-        <w:t xml:space="preserve">The model is </w:t>
+        <w:t xml:space="preserve">The model is completely separate from the way it is displayed, as is demonstrated by the emulators separate use of this same model. </w:t>
+      </w:r>
+    </w:p>
+    <w:p>
+      <w:pPr>
+        <w:rPr>
+          <w:sz w:val="24"/>
+          <w:szCs w:val="24"/>
+        </w:rPr>
+      </w:pPr>
+      <w:r>
+        <w:rPr>
+          <w:sz w:val="24"/>
+          <w:szCs w:val="24"/>
+        </w:rPr>
+        <w:t>(</w:t>
+      </w:r>
+      <w:r>
+        <w:rPr>
+          <w:sz w:val="24"/>
+          <w:szCs w:val="24"/>
+        </w:rPr>
+        <w:t>Later in project development, the two models were merged into one streamlined model package. The same model package was used for both the editor and emulator.)</w:t>
+      </w:r>
+    </w:p>
+    <w:p>
+      <w:pPr>
+        <w:rPr>
+          <w:b/>
+          <w:sz w:val="24"/>
+          <w:szCs w:val="24"/>
+        </w:rPr>
+      </w:pPr>
+      <w:r>
+        <w:rPr>
+          <w:b/>
+          <w:sz w:val="24"/>
+          <w:szCs w:val="24"/>
+        </w:rPr>
+        <w:t>View Design:</w:t>
+      </w:r>
+    </w:p>
+    <w:p>
+      <w:pPr>
+        <w:rPr>
+          <w:sz w:val="24"/>
+          <w:szCs w:val="24"/>
+        </w:rPr>
+      </w:pPr>
+    </w:p>
+    <w:p>
+      <w:pPr>
+        <w:rPr>
+          <w:sz w:val="24"/>
+          <w:szCs w:val="24"/>
+        </w:rPr>
+      </w:pPr>
+      <w:r>
+        <w:rPr>
+          <w:sz w:val="24"/>
+          <w:szCs w:val="24"/>
+        </w:rPr>
+        <w:t>Our</w:t>
+      </w:r>
+      <w:r>
+        <w:rPr>
+          <w:sz w:val="24"/>
+          <w:szCs w:val="24"/>
+        </w:rPr>
+        <w:t xml:space="preserve"> editor’s</w:t>
+      </w:r>
+      <w:r>
+        <w:rPr>
+          <w:sz w:val="24"/>
+          <w:szCs w:val="24"/>
+        </w:rPr>
+        <w:t xml:space="preserve"> v</w:t>
+      </w:r>
+      <w:r>
+        <w:rPr>
+          <w:sz w:val="24"/>
+          <w:szCs w:val="24"/>
+        </w:rPr>
+        <w:t xml:space="preserve">iew begins with a </w:t>
+      </w:r>
+      <w:r>
+        <w:rPr>
+          <w:sz w:val="24"/>
+          <w:szCs w:val="24"/>
+        </w:rPr>
+        <w:t>default</w:t>
+      </w:r>
+      <w:r>
+        <w:rPr>
+          <w:sz w:val="24"/>
+          <w:szCs w:val="24"/>
+        </w:rPr>
+        <w:t xml:space="preserve"> template.  As the user makes decisions/choices</w:t>
+      </w:r>
+      <w:r>
+        <w:rPr>
+          <w:sz w:val="24"/>
+          <w:szCs w:val="24"/>
+        </w:rPr>
+        <w:t xml:space="preserve"> through various dialog boxes and text fields.</w:t>
+      </w:r>
+      <w:r>
+        <w:rPr>
+          <w:sz w:val="24"/>
+          <w:szCs w:val="24"/>
+        </w:rPr>
+        <w:t xml:space="preserve"> T</w:t>
+      </w:r>
+      <w:r>
+        <w:rPr>
+          <w:sz w:val="24"/>
+          <w:szCs w:val="24"/>
+        </w:rPr>
+        <w:t xml:space="preserve">his information is passed </w:t>
+      </w:r>
+      <w:r>
+        <w:rPr>
+          <w:sz w:val="24"/>
+          <w:szCs w:val="24"/>
+        </w:rPr>
+        <w:t xml:space="preserve">by reference </w:t>
+      </w:r>
+      <w:r>
+        <w:rPr>
+          <w:sz w:val="24"/>
+          <w:szCs w:val="24"/>
+        </w:rPr>
+        <w:t>and stored into the model</w:t>
+      </w:r>
+      <w:r>
+        <w:rPr>
+          <w:sz w:val="24"/>
+          <w:szCs w:val="24"/>
+        </w:rPr>
+        <w:t xml:space="preserve"> located in our controller</w:t>
+      </w:r>
+      <w:r>
+        <w:rPr>
+          <w:sz w:val="24"/>
+          <w:szCs w:val="24"/>
+        </w:rPr>
+        <w:t xml:space="preserve">. Using the observer pattern the view is then updated in turn to display these changes. </w:t>
+      </w:r>
+    </w:p>
+    <w:p>
+      <w:pPr>
+        <w:rPr>
+          <w:sz w:val="24"/>
+          <w:szCs w:val="24"/>
+        </w:rPr>
+      </w:pPr>
+    </w:p>
+    <w:p>
+      <w:pPr>
+        <w:rPr>
+          <w:sz w:val="24"/>
+          <w:szCs w:val="24"/>
+        </w:rPr>
+      </w:pPr>
+      <w:r>
+        <w:rPr>
+          <w:sz w:val="24"/>
+          <w:szCs w:val="24"/>
+        </w:rPr>
+        <w:t xml:space="preserve">Our emulator is similar, however when the user presses a button, it merely adds the items name and price to a </w:t>
+      </w:r>
+      <w:proofErr w:type="spellStart"/>
+      <w:r>
+        <w:rPr>
+          <w:sz w:val="24"/>
+          <w:szCs w:val="24"/>
+        </w:rPr>
+        <w:t>Jlist</w:t>
+      </w:r>
+      <w:proofErr w:type="spellEnd"/>
+      <w:r>
+        <w:rPr>
+          <w:sz w:val="24"/>
+          <w:szCs w:val="24"/>
+        </w:rPr>
+        <w:t>, and adds the price to a running total of buttons.</w:t>
+      </w:r>
+      <w:r>
+        <w:rPr>
+          <w:sz w:val="24"/>
+          <w:szCs w:val="24"/>
+        </w:rPr>
+        <w:t xml:space="preserve"> It also displays the total in a </w:t>
+      </w:r>
+      <w:proofErr w:type="spellStart"/>
+      <w:r>
+        <w:rPr>
+          <w:sz w:val="24"/>
+          <w:szCs w:val="24"/>
+        </w:rPr>
+        <w:t>JtextField</w:t>
+      </w:r>
+      <w:proofErr w:type="spellEnd"/>
+      <w:r>
+        <w:rPr>
+          <w:sz w:val="24"/>
+          <w:szCs w:val="24"/>
+        </w:rPr>
+        <w:t>.</w:t>
+      </w:r>
+    </w:p>
+    <w:p>
+      <w:pPr>
+        <w:rPr>
+          <w:sz w:val="24"/>
+          <w:szCs w:val="24"/>
+        </w:rPr>
+      </w:pPr>
+    </w:p>
+    <w:p>
+      <w:pPr>
+        <w:rPr>
+          <w:b/>
+          <w:sz w:val="24"/>
+          <w:szCs w:val="24"/>
+        </w:rPr>
+      </w:pPr>
+      <w:r>
+        <w:rPr>
+          <w:b/>
+          <w:sz w:val="24"/>
+          <w:szCs w:val="24"/>
+        </w:rPr>
+        <w:t>Control Design:</w:t>
+      </w:r>
+    </w:p>
+    <w:p>
+      <w:pPr>
+        <w:rPr>
+          <w:b/>
+          <w:sz w:val="24"/>
+          <w:szCs w:val="24"/>
+        </w:rPr>
+      </w:pPr>
+      <w:r>
+        <w:rPr>
+          <w:sz w:val="24"/>
+          <w:szCs w:val="24"/>
+        </w:rPr>
+        <w:t>Our controller simply instantiates model and the view, passing a reference to this model into the view. It is this class which is instantiated in order to run the program. It merely creates these two elements of the program and sets them to visible.</w:t>
+      </w:r>
+    </w:p>
+    <w:p>
+      <w:pPr>
+        <w:rPr>
+          <w:b/>
+          <w:sz w:val="24"/>
+          <w:szCs w:val="24"/>
+        </w:rPr>
+      </w:pPr>
+    </w:p>
+    <w:p>
+      <w:pPr>
+        <w:rPr>
+          <w:b/>
+          <w:sz w:val="24"/>
+          <w:szCs w:val="24"/>
+        </w:rPr>
+      </w:pPr>
+      <w:r>
+        <w:rPr>
+          <w:b/>
+          <w:sz w:val="24"/>
+          <w:szCs w:val="24"/>
+        </w:rPr>
+        <w:t>Communication Design:</w:t>
+      </w:r>
+    </w:p>
+    <w:p>
+      <w:pPr>
+        <w:rPr>
+          <w:b/>
+          <w:sz w:val="24"/>
+          <w:szCs w:val="24"/>
+        </w:rPr>
+      </w:pPr>
+      <w:r>
+        <w:rPr>
+          <w:sz w:val="24"/>
+          <w:szCs w:val="24"/>
+        </w:rPr>
+        <w:t xml:space="preserve">Our communication is two </w:t>
       </w:r>
       <w:proofErr w:type="gramStart"/>
       <w:r>
@@ -6997,7 +7276,7 @@
           <w:sz w:val="24"/>
           <w:szCs w:val="24"/>
         </w:rPr>
-        <w:t>completely separate</w:t>
+        <w:t>way</w:t>
       </w:r>
       <w:proofErr w:type="gramEnd"/>
       <w:r>
@@ -7005,336 +7284,7 @@
           <w:sz w:val="24"/>
           <w:szCs w:val="24"/>
         </w:rPr>
-        <w:t xml:space="preserve"> from the way it is displayed, as is demonstrated by the emulators separate use of this same model. </w:t>
-      </w:r>
-    </w:p>
-    <w:p>
-      <w:pPr>
-        <w:rPr>
-          <w:b/>
-          <w:sz w:val="24"/>
-          <w:szCs w:val="24"/>
-        </w:rPr>
-      </w:pPr>
-    </w:p>
-    <w:p>
-      <w:pPr>
-        <w:rPr>
-          <w:b/>
-          <w:sz w:val="24"/>
-          <w:szCs w:val="24"/>
-        </w:rPr>
-      </w:pPr>
-    </w:p>
-    <w:p>
-      <w:pPr>
-        <w:rPr>
-          <w:b/>
-          <w:sz w:val="24"/>
-          <w:szCs w:val="24"/>
-        </w:rPr>
-      </w:pPr>
-    </w:p>
-    <w:p>
-      <w:pPr>
-        <w:rPr>
-          <w:b/>
-          <w:sz w:val="24"/>
-          <w:szCs w:val="24"/>
-        </w:rPr>
-      </w:pPr>
-      <w:r>
-        <w:rPr>
-          <w:b/>
-          <w:sz w:val="24"/>
-          <w:szCs w:val="24"/>
-        </w:rPr>
-        <w:t>View Design:</w:t>
-      </w:r>
-    </w:p>
-    <w:p>
-      <w:pPr>
-        <w:rPr>
-          <w:sz w:val="24"/>
-          <w:szCs w:val="24"/>
-        </w:rPr>
-      </w:pPr>
-      <w:r>
-        <w:rPr>
-          <w:sz w:val="24"/>
-          <w:szCs w:val="24"/>
-        </w:rPr>
-        <w:t>Our</w:t>
-      </w:r>
-      <w:r>
-        <w:rPr>
-          <w:sz w:val="24"/>
-          <w:szCs w:val="24"/>
-        </w:rPr>
-        <w:t xml:space="preserve"> editor’s</w:t>
-      </w:r>
-      <w:r>
-        <w:rPr>
-          <w:sz w:val="24"/>
-          <w:szCs w:val="24"/>
-        </w:rPr>
-        <w:t xml:space="preserve"> v</w:t>
-      </w:r>
-      <w:r>
-        <w:rPr>
-          <w:sz w:val="24"/>
-          <w:szCs w:val="24"/>
-        </w:rPr>
-        <w:t xml:space="preserve">iew begins with a </w:t>
-      </w:r>
-      <w:r>
-        <w:rPr>
-          <w:sz w:val="24"/>
-          <w:szCs w:val="24"/>
-        </w:rPr>
-        <w:t>default</w:t>
-      </w:r>
-      <w:r>
-        <w:rPr>
-          <w:sz w:val="24"/>
-          <w:szCs w:val="24"/>
-        </w:rPr>
-        <w:t xml:space="preserve"> template.  As the user makes decisions/choices</w:t>
-      </w:r>
-      <w:r>
-        <w:rPr>
-          <w:sz w:val="24"/>
-          <w:szCs w:val="24"/>
-        </w:rPr>
-        <w:t xml:space="preserve"> through various dialog boxes and text fields.</w:t>
-      </w:r>
-      <w:r>
-        <w:rPr>
-          <w:sz w:val="24"/>
-          <w:szCs w:val="24"/>
-        </w:rPr>
-        <w:t xml:space="preserve"> T</w:t>
-      </w:r>
-      <w:r>
-        <w:rPr>
-          <w:sz w:val="24"/>
-          <w:szCs w:val="24"/>
-        </w:rPr>
-        <w:t xml:space="preserve">his information is passed </w:t>
-      </w:r>
-      <w:r>
-        <w:rPr>
-          <w:sz w:val="24"/>
-          <w:szCs w:val="24"/>
-        </w:rPr>
-        <w:t xml:space="preserve">by reference </w:t>
-      </w:r>
-      <w:r>
-        <w:rPr>
-          <w:sz w:val="24"/>
-          <w:szCs w:val="24"/>
-        </w:rPr>
-        <w:t>and stored into the model</w:t>
-      </w:r>
-      <w:r>
-        <w:rPr>
-          <w:sz w:val="24"/>
-          <w:szCs w:val="24"/>
-        </w:rPr>
-        <w:t xml:space="preserve"> located in our controller</w:t>
-      </w:r>
-      <w:r>
-        <w:rPr>
-          <w:sz w:val="24"/>
-          <w:szCs w:val="24"/>
-        </w:rPr>
-        <w:t xml:space="preserve">. Using the observer pattern the view is then updated in turn to display these changes. </w:t>
-      </w:r>
-    </w:p>
-    <w:p>
-      <w:pPr>
-        <w:rPr>
-          <w:sz w:val="24"/>
-          <w:szCs w:val="24"/>
-        </w:rPr>
-      </w:pPr>
-    </w:p>
-    <w:p>
-      <w:pPr>
-        <w:rPr>
-          <w:sz w:val="24"/>
-          <w:szCs w:val="24"/>
-        </w:rPr>
-      </w:pPr>
-      <w:r>
-        <w:rPr>
-          <w:sz w:val="24"/>
-          <w:szCs w:val="24"/>
-        </w:rPr>
-        <w:t xml:space="preserve">Our emulator is similar, however when the user presses a button, it merely adds the items name and price to a </w:t>
-      </w:r>
-      <w:proofErr w:type="spellStart"/>
-      <w:r>
-        <w:rPr>
-          <w:sz w:val="24"/>
-          <w:szCs w:val="24"/>
-        </w:rPr>
-        <w:t>Jlist</w:t>
-      </w:r>
-      <w:proofErr w:type="spellEnd"/>
-      <w:r>
-        <w:rPr>
-          <w:sz w:val="24"/>
-          <w:szCs w:val="24"/>
-        </w:rPr>
-        <w:t>, and adds the price to a running total of buttons.</w:t>
-      </w:r>
-    </w:p>
-    <w:p>
-      <w:pPr>
-        <w:rPr>
-          <w:sz w:val="24"/>
-          <w:szCs w:val="24"/>
-        </w:rPr>
-      </w:pPr>
-    </w:p>
-    <w:p>
-      <w:pPr>
-        <w:rPr>
-          <w:b/>
-          <w:sz w:val="24"/>
-          <w:szCs w:val="24"/>
-        </w:rPr>
-      </w:pPr>
-      <w:r>
-        <w:rPr>
-          <w:b/>
-          <w:sz w:val="24"/>
-          <w:szCs w:val="24"/>
-        </w:rPr>
-        <w:t>Control Design:</w:t>
-      </w:r>
-    </w:p>
-    <w:p>
-      <w:pPr>
-        <w:rPr>
-          <w:b/>
-          <w:sz w:val="24"/>
-          <w:szCs w:val="24"/>
-        </w:rPr>
-      </w:pPr>
-      <w:r>
-        <w:rPr>
-          <w:sz w:val="24"/>
-          <w:szCs w:val="24"/>
-        </w:rPr>
-        <w:t xml:space="preserve">Our controller simply </w:t>
-      </w:r>
-      <w:proofErr w:type="gramStart"/>
-      <w:r>
-        <w:rPr>
-          <w:sz w:val="24"/>
-          <w:szCs w:val="24"/>
-        </w:rPr>
-        <w:t>instantiates  model</w:t>
-      </w:r>
-      <w:proofErr w:type="gramEnd"/>
-      <w:r>
-        <w:rPr>
-          <w:sz w:val="24"/>
-          <w:szCs w:val="24"/>
-        </w:rPr>
-        <w:t xml:space="preserve"> and the view, passing a reference to this model into the view. It is this class which is instantiated </w:t>
-      </w:r>
-      <w:proofErr w:type="gramStart"/>
-      <w:r>
-        <w:rPr>
-          <w:sz w:val="24"/>
-          <w:szCs w:val="24"/>
-        </w:rPr>
-        <w:t>in order to</w:t>
-      </w:r>
-      <w:proofErr w:type="gramEnd"/>
-      <w:r>
-        <w:rPr>
-          <w:sz w:val="24"/>
-          <w:szCs w:val="24"/>
-        </w:rPr>
-        <w:t xml:space="preserve"> run the program. It merely creates these two elements of the program and sets them to visible.</w:t>
-      </w:r>
-    </w:p>
-    <w:p>
-      <w:pPr>
-        <w:rPr>
-          <w:b/>
-          <w:sz w:val="24"/>
-          <w:szCs w:val="24"/>
-        </w:rPr>
-      </w:pPr>
-    </w:p>
-    <w:p>
-      <w:pPr>
-        <w:rPr>
-          <w:b/>
-          <w:sz w:val="24"/>
-          <w:szCs w:val="24"/>
-        </w:rPr>
-      </w:pPr>
-      <w:r>
-        <w:rPr>
-          <w:b/>
-          <w:sz w:val="24"/>
-          <w:szCs w:val="24"/>
-        </w:rPr>
-        <w:t>Communication Design:</w:t>
-      </w:r>
-    </w:p>
-    <w:p>
-      <w:pPr>
-        <w:rPr>
-          <w:b/>
-          <w:sz w:val="24"/>
-          <w:szCs w:val="24"/>
-        </w:rPr>
-      </w:pPr>
-      <w:r>
-        <w:rPr>
-          <w:sz w:val="24"/>
-          <w:szCs w:val="24"/>
-        </w:rPr>
-        <w:t xml:space="preserve">Our communication is two </w:t>
-      </w:r>
-      <w:proofErr w:type="gramStart"/>
-      <w:r>
-        <w:rPr>
-          <w:sz w:val="24"/>
-          <w:szCs w:val="24"/>
-        </w:rPr>
-        <w:t>way</w:t>
-      </w:r>
-      <w:proofErr w:type="gramEnd"/>
-      <w:r>
-        <w:rPr>
-          <w:sz w:val="24"/>
-          <w:szCs w:val="24"/>
-        </w:rPr>
-        <w:t xml:space="preserve">. On one hand, our view communicates with our model by being passed a reference to the model which </w:t>
-      </w:r>
-      <w:proofErr w:type="gramStart"/>
-      <w:r>
-        <w:rPr>
-          <w:sz w:val="24"/>
-          <w:szCs w:val="24"/>
-        </w:rPr>
-        <w:t>is located in</w:t>
-      </w:r>
-      <w:proofErr w:type="gramEnd"/>
-      <w:r>
-        <w:rPr>
-          <w:sz w:val="24"/>
-          <w:szCs w:val="24"/>
-        </w:rPr>
-        <w:t xml:space="preserve"> the controller. The view then edits this model via this reference. On the other hand, our model communicates with our view by implementing an observer pattern and alerting our view to changes in the model.</w:t>
+        <w:t>. On one hand, our view communicates with our model by being passed a reference to the model which is located in the controller. The view then edits this model via this reference. On the other hand, our model communicates with our view by implementing an observer pattern and alerting our view to changes in the model.</w:t>
       </w:r>
     </w:p>
     <w:p>
@@ -7576,7 +7526,6 @@
           <w:sz w:val="24"/>
           <w:szCs w:val="24"/>
         </w:rPr>
-        <w:lastRenderedPageBreak/>
         <w:t>Editor_Visual.java</w:t>
       </w:r>
     </w:p>
@@ -7597,6 +7546,7 @@
           <w:sz w:val="24"/>
           <w:szCs w:val="24"/>
         </w:rPr>
+        <w:lastRenderedPageBreak/>
         <w:t>ImagePanel.java</w:t>
       </w:r>
     </w:p>
@@ -8086,121 +8036,89 @@
     <w:p>
       <w:pPr>
         <w:rPr>
+          <w:sz w:val="24"/>
+          <w:szCs w:val="24"/>
+        </w:rPr>
+      </w:pPr>
+      <w:r>
+        <w:rPr>
+          <w:sz w:val="24"/>
+          <w:szCs w:val="24"/>
+        </w:rPr>
+        <w:t xml:space="preserve">Mostly internal convenience classes. We have </w:t>
+      </w:r>
+      <w:proofErr w:type="spellStart"/>
+      <w:r>
+        <w:rPr>
+          <w:sz w:val="24"/>
+          <w:szCs w:val="24"/>
+        </w:rPr>
+        <w:t>setPic</w:t>
+      </w:r>
+      <w:proofErr w:type="spellEnd"/>
+      <w:r>
+        <w:rPr>
+          <w:sz w:val="24"/>
+          <w:szCs w:val="24"/>
+        </w:rPr>
+        <w:t xml:space="preserve"> in order to parse </w:t>
+      </w:r>
+      <w:proofErr w:type="spellStart"/>
+      <w:r>
+        <w:rPr>
+          <w:sz w:val="24"/>
+          <w:szCs w:val="24"/>
+        </w:rPr>
+        <w:t>int</w:t>
+      </w:r>
+      <w:proofErr w:type="spellEnd"/>
+      <w:r>
+        <w:rPr>
+          <w:sz w:val="24"/>
+          <w:szCs w:val="24"/>
+        </w:rPr>
+        <w:t xml:space="preserve"> selections to allow our program to save user image choices. We also use </w:t>
+      </w:r>
+      <w:proofErr w:type="spellStart"/>
+      <w:r>
+        <w:rPr>
+          <w:sz w:val="24"/>
+          <w:szCs w:val="24"/>
+        </w:rPr>
+        <w:t>UserInfoBus</w:t>
+      </w:r>
+      <w:proofErr w:type="spellEnd"/>
+      <w:r>
+        <w:rPr>
+          <w:sz w:val="24"/>
+          <w:szCs w:val="24"/>
+        </w:rPr>
+        <w:t xml:space="preserve"> in order to give us an easy vehicle to pass into our model.</w:t>
+      </w:r>
+    </w:p>
+    <w:p>
+      <w:pPr>
+        <w:rPr>
+          <w:b/>
           <w:sz w:val="28"/>
           <w:szCs w:val="24"/>
         </w:rPr>
       </w:pPr>
-      <w:r>
-        <w:rPr>
+    </w:p>
+    <w:p>
+      <w:pPr>
+        <w:rPr>
+          <w:b/>
           <w:sz w:val="28"/>
           <w:szCs w:val="24"/>
         </w:rPr>
-        <w:t xml:space="preserve">Mostly internal convenience classes. We have </w:t>
-      </w:r>
-      <w:proofErr w:type="spellStart"/>
-      <w:r>
-        <w:rPr>
+      </w:pPr>
+      <w:r>
+        <w:rPr>
+          <w:b/>
           <w:sz w:val="28"/>
           <w:szCs w:val="24"/>
         </w:rPr>
-        <w:t>setPic</w:t>
-      </w:r>
-      <w:proofErr w:type="spellEnd"/>
-      <w:r>
-        <w:rPr>
-          <w:sz w:val="28"/>
-          <w:szCs w:val="24"/>
-        </w:rPr>
-        <w:t xml:space="preserve"> </w:t>
-      </w:r>
-      <w:proofErr w:type="gramStart"/>
-      <w:r>
-        <w:rPr>
-          <w:sz w:val="28"/>
-          <w:szCs w:val="24"/>
-        </w:rPr>
-        <w:t>in order to</w:t>
-      </w:r>
-      <w:proofErr w:type="gramEnd"/>
-      <w:r>
-        <w:rPr>
-          <w:sz w:val="28"/>
-          <w:szCs w:val="24"/>
-        </w:rPr>
-        <w:t xml:space="preserve"> parse </w:t>
-      </w:r>
-      <w:proofErr w:type="spellStart"/>
-      <w:r>
-        <w:rPr>
-          <w:sz w:val="28"/>
-          <w:szCs w:val="24"/>
-        </w:rPr>
-        <w:t>int</w:t>
-      </w:r>
-      <w:proofErr w:type="spellEnd"/>
-      <w:r>
-        <w:rPr>
-          <w:sz w:val="28"/>
-          <w:szCs w:val="24"/>
-        </w:rPr>
-        <w:t xml:space="preserve"> selections to allow our program to save user image choices. We also use </w:t>
-      </w:r>
-      <w:proofErr w:type="spellStart"/>
-      <w:r>
-        <w:rPr>
-          <w:sz w:val="28"/>
-          <w:szCs w:val="24"/>
-        </w:rPr>
-        <w:t>UserInfoBus</w:t>
-      </w:r>
-      <w:proofErr w:type="spellEnd"/>
-      <w:r>
-        <w:rPr>
-          <w:sz w:val="28"/>
-          <w:szCs w:val="24"/>
-        </w:rPr>
-        <w:t xml:space="preserve"> </w:t>
-      </w:r>
-      <w:proofErr w:type="gramStart"/>
-      <w:r>
-        <w:rPr>
-          <w:sz w:val="28"/>
-          <w:szCs w:val="24"/>
-        </w:rPr>
-        <w:t>in order to</w:t>
-      </w:r>
-      <w:proofErr w:type="gramEnd"/>
-      <w:r>
-        <w:rPr>
-          <w:sz w:val="28"/>
-          <w:szCs w:val="24"/>
-        </w:rPr>
-        <w:t xml:space="preserve"> give us an easy vehicle to pass into our model.</w:t>
-      </w:r>
-    </w:p>
-    <w:p>
-      <w:pPr>
-        <w:rPr>
-          <w:b/>
-          <w:sz w:val="28"/>
-          <w:szCs w:val="24"/>
-        </w:rPr>
-      </w:pPr>
-    </w:p>
-    <w:p>
-      <w:pPr>
-        <w:rPr>
-          <w:b/>
-          <w:sz w:val="28"/>
-          <w:szCs w:val="24"/>
-        </w:rPr>
-      </w:pPr>
-      <w:r>
-        <w:rPr>
-          <w:b/>
-          <w:sz w:val="28"/>
-          <w:szCs w:val="24"/>
-        </w:rPr>
         <w:t>Test Plan:</w:t>
       </w:r>
     </w:p>
@@ -8216,20 +8134,20 @@
     <w:p>
       <w:pPr>
         <w:rPr>
-          <w:sz w:val="28"/>
-          <w:szCs w:val="24"/>
-        </w:rPr>
-      </w:pPr>
-      <w:r>
-        <w:rPr>
-          <w:sz w:val="28"/>
+          <w:sz w:val="24"/>
+          <w:szCs w:val="24"/>
+        </w:rPr>
+      </w:pPr>
+      <w:r>
+        <w:rPr>
+          <w:sz w:val="24"/>
           <w:szCs w:val="24"/>
         </w:rPr>
         <w:t>Tested Functionality:</w:t>
       </w:r>
       <w:r>
         <w:rPr>
-          <w:sz w:val="28"/>
+          <w:sz w:val="24"/>
           <w:szCs w:val="24"/>
         </w:rPr>
         <w:t xml:space="preserve"> Editor Model, Emulator Model, Editor View, Emulator View, Editor Controller, Emulator Controller.</w:t>
@@ -8246,205 +8164,200 @@
     <w:p>
       <w:pPr>
         <w:rPr>
-          <w:sz w:val="28"/>
-          <w:szCs w:val="24"/>
-        </w:rPr>
-      </w:pPr>
-      <w:r>
-        <w:rPr>
-          <w:sz w:val="28"/>
-          <w:szCs w:val="24"/>
-        </w:rPr>
-        <w:lastRenderedPageBreak/>
-        <w:t xml:space="preserve">We tested the model using various </w:t>
-      </w:r>
-      <w:proofErr w:type="spellStart"/>
-      <w:r>
-        <w:rPr>
-          <w:sz w:val="28"/>
-          <w:szCs w:val="24"/>
-        </w:rPr>
-        <w:t>System.outs</w:t>
-      </w:r>
-      <w:proofErr w:type="spellEnd"/>
-      <w:r>
-        <w:rPr>
-          <w:sz w:val="28"/>
-          <w:szCs w:val="24"/>
-        </w:rPr>
-        <w:t xml:space="preserve"> and by calling the methods to verify that the model changed correctly.</w:t>
-      </w:r>
-    </w:p>
-    <w:p>
-      <w:pPr>
-        <w:rPr>
-          <w:sz w:val="28"/>
-          <w:szCs w:val="24"/>
-        </w:rPr>
-      </w:pPr>
-    </w:p>
-    <w:p>
-      <w:pPr>
-        <w:rPr>
-          <w:sz w:val="28"/>
-          <w:szCs w:val="24"/>
-        </w:rPr>
-      </w:pPr>
-      <w:r>
-        <w:rPr>
-          <w:sz w:val="28"/>
-          <w:szCs w:val="24"/>
-        </w:rPr>
-        <w:t>The views were tested by implementing an observer pattern, and telling the model to change its display patterns according to the user button.</w:t>
-      </w:r>
-    </w:p>
-    <w:p>
-      <w:pPr>
-        <w:rPr>
-          <w:sz w:val="28"/>
-          <w:szCs w:val="24"/>
-        </w:rPr>
-      </w:pPr>
-    </w:p>
-    <w:p>
-      <w:pPr>
-        <w:rPr>
-          <w:sz w:val="28"/>
-          <w:szCs w:val="24"/>
-        </w:rPr>
-      </w:pPr>
-      <w:r>
-        <w:rPr>
-          <w:sz w:val="28"/>
-          <w:szCs w:val="24"/>
-        </w:rPr>
-        <w:t>Both controllers were tested by removing the main code in our views, and running the program using the controller as instantiation point for both our model and our view.</w:t>
-      </w:r>
-    </w:p>
-    <w:p>
-      <w:pPr>
-        <w:rPr>
-          <w:b/>
-          <w:sz w:val="24"/>
-          <w:szCs w:val="24"/>
-        </w:rPr>
-      </w:pPr>
-    </w:p>
-    <w:p>
-      <w:pPr>
-        <w:rPr>
-          <w:b/>
-          <w:sz w:val="28"/>
-          <w:szCs w:val="24"/>
-        </w:rPr>
-      </w:pPr>
-      <w:r>
-        <w:rPr>
-          <w:b/>
-          <w:sz w:val="28"/>
-          <w:szCs w:val="24"/>
-        </w:rPr>
-        <w:t>Untested Functionality:</w:t>
-      </w:r>
-    </w:p>
-    <w:p>
-      <w:pPr>
-        <w:rPr>
-          <w:b/>
-          <w:sz w:val="24"/>
-          <w:szCs w:val="24"/>
-        </w:rPr>
-      </w:pPr>
-    </w:p>
-    <w:p>
-      <w:pPr>
-        <w:rPr>
-          <w:b/>
-          <w:sz w:val="28"/>
-          <w:szCs w:val="24"/>
-          <w:u w:val="single"/>
-        </w:rPr>
-      </w:pPr>
-    </w:p>
-    <w:p>
-      <w:pPr>
-        <w:rPr>
-          <w:b/>
-          <w:sz w:val="28"/>
-          <w:szCs w:val="24"/>
-          <w:u w:val="single"/>
-        </w:rPr>
-      </w:pPr>
-      <w:r>
-        <w:rPr>
-          <w:b/>
-          <w:sz w:val="28"/>
-          <w:szCs w:val="24"/>
-          <w:u w:val="single"/>
-        </w:rPr>
-        <w:t xml:space="preserve">7.0 </w:t>
-      </w:r>
-      <w:r>
-        <w:rPr>
-          <w:b/>
-          <w:sz w:val="28"/>
-          <w:szCs w:val="24"/>
-          <w:u w:val="single"/>
-        </w:rPr>
-        <w:t>Discussion:</w:t>
-      </w:r>
-    </w:p>
-    <w:p>
-      <w:pPr>
-        <w:rPr>
-          <w:sz w:val="28"/>
-          <w:szCs w:val="24"/>
-        </w:rPr>
-      </w:pPr>
-      <w:r>
-        <w:rPr>
-          <w:sz w:val="28"/>
-          <w:szCs w:val="24"/>
-        </w:rPr>
-        <w:t xml:space="preserve">Had we more time, we would like to have implemented a Bank class </w:t>
-      </w:r>
-      <w:proofErr w:type="gramStart"/>
-      <w:r>
-        <w:rPr>
-          <w:sz w:val="28"/>
-          <w:szCs w:val="24"/>
-        </w:rPr>
-        <w:t>in order to</w:t>
-      </w:r>
-      <w:proofErr w:type="gramEnd"/>
-      <w:r>
-        <w:rPr>
-          <w:sz w:val="28"/>
-          <w:szCs w:val="24"/>
-        </w:rPr>
-        <w:t xml:space="preserve"> </w:t>
-      </w:r>
+          <w:sz w:val="24"/>
+          <w:szCs w:val="24"/>
+        </w:rPr>
+      </w:pPr>
+    </w:p>
+    <w:p>
+      <w:pPr>
+        <w:rPr>
+          <w:sz w:val="24"/>
+          <w:szCs w:val="24"/>
+        </w:rPr>
+      </w:pPr>
+    </w:p>
+    <w:p>
+      <w:pPr>
+        <w:rPr>
+          <w:sz w:val="24"/>
+          <w:szCs w:val="24"/>
+        </w:rPr>
+      </w:pPr>
       <w:bookmarkStart w:id="0" w:name="_GoBack"/>
       <w:bookmarkEnd w:id="0"/>
       <w:r>
         <w:rPr>
+          <w:sz w:val="24"/>
+          <w:szCs w:val="24"/>
+        </w:rPr>
+        <w:t xml:space="preserve">We tested the model using various </w:t>
+      </w:r>
+      <w:proofErr w:type="spellStart"/>
+      <w:r>
+        <w:rPr>
+          <w:sz w:val="24"/>
+          <w:szCs w:val="24"/>
+        </w:rPr>
+        <w:t>System.outs</w:t>
+      </w:r>
+      <w:proofErr w:type="spellEnd"/>
+      <w:r>
+        <w:rPr>
+          <w:sz w:val="24"/>
+          <w:szCs w:val="24"/>
+        </w:rPr>
+        <w:t xml:space="preserve"> and by calling the methods to verify that the model changed correctly.</w:t>
+      </w:r>
+    </w:p>
+    <w:p>
+      <w:pPr>
+        <w:rPr>
+          <w:sz w:val="24"/>
+          <w:szCs w:val="24"/>
+        </w:rPr>
+      </w:pPr>
+    </w:p>
+    <w:p>
+      <w:pPr>
+        <w:rPr>
+          <w:sz w:val="24"/>
+          <w:szCs w:val="24"/>
+        </w:rPr>
+      </w:pPr>
+      <w:r>
+        <w:rPr>
+          <w:sz w:val="24"/>
+          <w:szCs w:val="24"/>
+        </w:rPr>
+        <w:t>The views were tested by implementing an observer pattern, and telling the model to change its display patterns according to the user button.</w:t>
+      </w:r>
+    </w:p>
+    <w:p>
+      <w:pPr>
+        <w:rPr>
+          <w:sz w:val="24"/>
+          <w:szCs w:val="24"/>
+        </w:rPr>
+      </w:pPr>
+    </w:p>
+    <w:p>
+      <w:pPr>
+        <w:rPr>
+          <w:sz w:val="24"/>
+          <w:szCs w:val="24"/>
+        </w:rPr>
+      </w:pPr>
+      <w:r>
+        <w:rPr>
+          <w:sz w:val="24"/>
+          <w:szCs w:val="24"/>
+        </w:rPr>
+        <w:t>Both controllers were tested by removing the main code in our views, and running the program using the controller as instantiation point for both our model and our view.</w:t>
+      </w:r>
+    </w:p>
+    <w:p>
+      <w:pPr>
+        <w:rPr>
+          <w:b/>
+          <w:sz w:val="24"/>
+          <w:szCs w:val="24"/>
+        </w:rPr>
+      </w:pPr>
+    </w:p>
+    <w:p>
+      <w:pPr>
+        <w:rPr>
+          <w:b/>
           <w:sz w:val="28"/>
           <w:szCs w:val="24"/>
         </w:rPr>
-        <w:t xml:space="preserve">establish how much cash was in the “register” at startup. We also would have added more images and perhaps allowed the user to input an image themselves to be used, although we hadn’t time to implement these changes. However, the project rather successfully allows us to set up and run a register template, and allow the user to adjust </w:t>
-      </w:r>
-      <w:proofErr w:type="gramStart"/>
-      <w:r>
-        <w:rPr>
+      </w:pPr>
+      <w:r>
+        <w:rPr>
+          <w:b/>
           <w:sz w:val="28"/>
           <w:szCs w:val="24"/>
         </w:rPr>
-        <w:t>it’s</w:t>
-      </w:r>
-      <w:proofErr w:type="gramEnd"/>
-      <w:r>
-        <w:rPr>
+        <w:t>Untested Functionality:</w:t>
+      </w:r>
+    </w:p>
+    <w:p>
+      <w:pPr>
+        <w:rPr>
+          <w:sz w:val="24"/>
+          <w:szCs w:val="24"/>
+        </w:rPr>
+      </w:pPr>
+      <w:r>
+        <w:rPr>
+          <w:sz w:val="24"/>
+          <w:szCs w:val="24"/>
+        </w:rPr>
+        <w:t>All functionality has been tested.</w:t>
+      </w:r>
+    </w:p>
+    <w:p>
+      <w:pPr>
+        <w:rPr>
+          <w:b/>
           <w:sz w:val="28"/>
+          <w:szCs w:val="24"/>
+        </w:rPr>
+      </w:pPr>
+    </w:p>
+    <w:p>
+      <w:pPr>
+        <w:rPr>
+          <w:b/>
+          <w:sz w:val="28"/>
+          <w:szCs w:val="24"/>
+          <w:u w:val="single"/>
+        </w:rPr>
+      </w:pPr>
+      <w:r>
+        <w:rPr>
+          <w:b/>
+          <w:sz w:val="28"/>
+          <w:szCs w:val="24"/>
+          <w:u w:val="single"/>
+        </w:rPr>
+        <w:t xml:space="preserve">7.0 </w:t>
+      </w:r>
+      <w:r>
+        <w:rPr>
+          <w:b/>
+          <w:sz w:val="28"/>
+          <w:szCs w:val="24"/>
+          <w:u w:val="single"/>
+        </w:rPr>
+        <w:t>Discussion:</w:t>
+      </w:r>
+    </w:p>
+    <w:p>
+      <w:pPr>
+        <w:rPr>
+          <w:sz w:val="24"/>
+          <w:szCs w:val="24"/>
+        </w:rPr>
+      </w:pPr>
+      <w:r>
+        <w:rPr>
+          <w:sz w:val="24"/>
+          <w:szCs w:val="24"/>
+        </w:rPr>
+        <w:t xml:space="preserve">Had we more time, we would like to have implemented a Bank class in order to establish how much cash was in the “register” at startup. We also would have added more images and perhaps allowed the user to input an image themselves to be used, although we hadn’t time to implement these changes. However, the project rather successfully allows us to set up and run a register template, and allow the user to adjust </w:t>
+      </w:r>
+      <w:r>
+        <w:rPr>
+          <w:sz w:val="24"/>
+          <w:szCs w:val="24"/>
+        </w:rPr>
+        <w:t>its</w:t>
+      </w:r>
+      <w:r>
+        <w:rPr>
+          <w:sz w:val="24"/>
           <w:szCs w:val="24"/>
         </w:rPr>
         <w:t xml:space="preserve"> price, name and appearance.</w:t>
@@ -8549,7 +8462,7 @@
           <w:rPr>
             <w:noProof/>
           </w:rPr>
-          <w:t>13</w:t>
+          <w:t>14</w:t>
         </w:r>
         <w:r>
           <w:rPr>
@@ -8624,13 +8537,8 @@
       <w:pStyle w:val="Header"/>
     </w:pPr>
     <w:r>
-      <w:t xml:space="preserve">Austin </w:t>
+      <w:t>Austin Williamon</w:t>
     </w:r>
-    <w:proofErr w:type="spellStart"/>
-    <w:r>
-      <w:t>Williamon</w:t>
-    </w:r>
-    <w:proofErr w:type="spellEnd"/>
   </w:p>
   <w:p>
     <w:pPr>

</xml_diff>